<commit_message>
add sequence diagram and MVC model
</commit_message>
<xml_diff>
--- a/5730213004.docx
+++ b/5730213004.docx
@@ -50,6 +50,25 @@
           </wp:inline>
         </w:drawing>
       </w:r>
+    </w:p>
+    <w:p/>
+    <w:p/>
+    <w:p/>
+    <w:p/>
+    <w:p/>
+    <w:p/>
+    <w:p/>
+    <w:p/>
+    <w:p/>
+    <w:p/>
+    <w:p/>
+    <w:p/>
+    <w:p/>
+    <w:p>
+      <w:bookmarkStart w:id="0" w:name="_GoBack"/>
+      <w:bookmarkEnd w:id="0"/>
+    </w:p>
+    <w:p>
       <w:r>
         <w:rPr>
           <w:noProof/>
@@ -57,9 +76,9 @@
         <w:lastRenderedPageBreak/>
         <w:drawing>
           <wp:inline distT="0" distB="0" distL="0" distR="0">
-            <wp:extent cx="5731510" cy="5871845"/>
-            <wp:effectExtent l="0" t="0" r="2540" b="0"/>
-            <wp:docPr id="2" name="รูปภาพ 2"/>
+            <wp:extent cx="5731510" cy="1544320"/>
+            <wp:effectExtent l="0" t="0" r="0" b="0"/>
+            <wp:docPr id="10" name="รูปภาพ 10"/>
             <wp:cNvGraphicFramePr>
               <a:graphicFrameLocks xmlns:a="http://schemas.openxmlformats.org/drawingml/2006/main" noChangeAspect="1"/>
             </wp:cNvGraphicFramePr>
@@ -67,7 +86,7 @@
               <a:graphicData uri="http://schemas.openxmlformats.org/drawingml/2006/picture">
                 <pic:pic xmlns:pic="http://schemas.openxmlformats.org/drawingml/2006/picture">
                   <pic:nvPicPr>
-                    <pic:cNvPr id="2" name="MVCGUY.png"/>
+                    <pic:cNvPr id="10" name="MVC create (1).png"/>
                     <pic:cNvPicPr/>
                   </pic:nvPicPr>
                   <pic:blipFill>
@@ -85,7 +104,7 @@
                   <pic:spPr>
                     <a:xfrm>
                       <a:off x="0" y="0"/>
-                      <a:ext cx="5731510" cy="5871845"/>
+                      <a:ext cx="5731510" cy="1544320"/>
                     </a:xfrm>
                     <a:prstGeom prst="rect">
                       <a:avLst/>
@@ -97,8 +116,350 @@
           </wp:inline>
         </w:drawing>
       </w:r>
-      <w:bookmarkStart w:id="0" w:name="_GoBack"/>
-      <w:bookmarkEnd w:id="0"/>
+    </w:p>
+    <w:p>
+      <w:r>
+        <w:rPr>
+          <w:noProof/>
+        </w:rPr>
+        <w:drawing>
+          <wp:inline distT="0" distB="0" distL="0" distR="0">
+            <wp:extent cx="5731510" cy="1370330"/>
+            <wp:effectExtent l="0" t="0" r="0" b="0"/>
+            <wp:docPr id="11" name="รูปภาพ 11"/>
+            <wp:cNvGraphicFramePr>
+              <a:graphicFrameLocks xmlns:a="http://schemas.openxmlformats.org/drawingml/2006/main" noChangeAspect="1"/>
+            </wp:cNvGraphicFramePr>
+            <a:graphic xmlns:a="http://schemas.openxmlformats.org/drawingml/2006/main">
+              <a:graphicData uri="http://schemas.openxmlformats.org/drawingml/2006/picture">
+                <pic:pic xmlns:pic="http://schemas.openxmlformats.org/drawingml/2006/picture">
+                  <pic:nvPicPr>
+                    <pic:cNvPr id="11" name="MVC add.png"/>
+                    <pic:cNvPicPr/>
+                  </pic:nvPicPr>
+                  <pic:blipFill>
+                    <a:blip r:embed="rId6">
+                      <a:extLst>
+                        <a:ext uri="{28A0092B-C50C-407E-A947-70E740481C1C}">
+                          <a14:useLocalDpi xmlns:a14="http://schemas.microsoft.com/office/drawing/2010/main" val="0"/>
+                        </a:ext>
+                      </a:extLst>
+                    </a:blip>
+                    <a:stretch>
+                      <a:fillRect/>
+                    </a:stretch>
+                  </pic:blipFill>
+                  <pic:spPr>
+                    <a:xfrm>
+                      <a:off x="0" y="0"/>
+                      <a:ext cx="5731510" cy="1370330"/>
+                    </a:xfrm>
+                    <a:prstGeom prst="rect">
+                      <a:avLst/>
+                    </a:prstGeom>
+                  </pic:spPr>
+                </pic:pic>
+              </a:graphicData>
+            </a:graphic>
+          </wp:inline>
+        </w:drawing>
+      </w:r>
+    </w:p>
+    <w:p>
+      <w:r>
+        <w:rPr>
+          <w:noProof/>
+        </w:rPr>
+        <w:drawing>
+          <wp:inline distT="0" distB="0" distL="0" distR="0">
+            <wp:extent cx="5731510" cy="1331595"/>
+            <wp:effectExtent l="0" t="0" r="0" b="0"/>
+            <wp:docPr id="12" name="รูปภาพ 12"/>
+            <wp:cNvGraphicFramePr>
+              <a:graphicFrameLocks xmlns:a="http://schemas.openxmlformats.org/drawingml/2006/main" noChangeAspect="1"/>
+            </wp:cNvGraphicFramePr>
+            <a:graphic xmlns:a="http://schemas.openxmlformats.org/drawingml/2006/main">
+              <a:graphicData uri="http://schemas.openxmlformats.org/drawingml/2006/picture">
+                <pic:pic xmlns:pic="http://schemas.openxmlformats.org/drawingml/2006/picture">
+                  <pic:nvPicPr>
+                    <pic:cNvPr id="12" name="MVC delete.png"/>
+                    <pic:cNvPicPr/>
+                  </pic:nvPicPr>
+                  <pic:blipFill>
+                    <a:blip r:embed="rId7">
+                      <a:extLst>
+                        <a:ext uri="{28A0092B-C50C-407E-A947-70E740481C1C}">
+                          <a14:useLocalDpi xmlns:a14="http://schemas.microsoft.com/office/drawing/2010/main" val="0"/>
+                        </a:ext>
+                      </a:extLst>
+                    </a:blip>
+                    <a:stretch>
+                      <a:fillRect/>
+                    </a:stretch>
+                  </pic:blipFill>
+                  <pic:spPr>
+                    <a:xfrm>
+                      <a:off x="0" y="0"/>
+                      <a:ext cx="5731510" cy="1331595"/>
+                    </a:xfrm>
+                    <a:prstGeom prst="rect">
+                      <a:avLst/>
+                    </a:prstGeom>
+                  </pic:spPr>
+                </pic:pic>
+              </a:graphicData>
+            </a:graphic>
+          </wp:inline>
+        </w:drawing>
+      </w:r>
+    </w:p>
+    <w:p>
+      <w:r>
+        <w:rPr>
+          <w:noProof/>
+        </w:rPr>
+        <w:drawing>
+          <wp:inline distT="0" distB="0" distL="0" distR="0">
+            <wp:extent cx="5731510" cy="1350645"/>
+            <wp:effectExtent l="0" t="0" r="0" b="0"/>
+            <wp:docPr id="13" name="รูปภาพ 13"/>
+            <wp:cNvGraphicFramePr>
+              <a:graphicFrameLocks xmlns:a="http://schemas.openxmlformats.org/drawingml/2006/main" noChangeAspect="1"/>
+            </wp:cNvGraphicFramePr>
+            <a:graphic xmlns:a="http://schemas.openxmlformats.org/drawingml/2006/main">
+              <a:graphicData uri="http://schemas.openxmlformats.org/drawingml/2006/picture">
+                <pic:pic xmlns:pic="http://schemas.openxmlformats.org/drawingml/2006/picture">
+                  <pic:nvPicPr>
+                    <pic:cNvPr id="13" name="MVC print.png"/>
+                    <pic:cNvPicPr/>
+                  </pic:nvPicPr>
+                  <pic:blipFill>
+                    <a:blip r:embed="rId8">
+                      <a:extLst>
+                        <a:ext uri="{28A0092B-C50C-407E-A947-70E740481C1C}">
+                          <a14:useLocalDpi xmlns:a14="http://schemas.microsoft.com/office/drawing/2010/main" val="0"/>
+                        </a:ext>
+                      </a:extLst>
+                    </a:blip>
+                    <a:stretch>
+                      <a:fillRect/>
+                    </a:stretch>
+                  </pic:blipFill>
+                  <pic:spPr>
+                    <a:xfrm>
+                      <a:off x="0" y="0"/>
+                      <a:ext cx="5731510" cy="1350645"/>
+                    </a:xfrm>
+                    <a:prstGeom prst="rect">
+                      <a:avLst/>
+                    </a:prstGeom>
+                  </pic:spPr>
+                </pic:pic>
+              </a:graphicData>
+            </a:graphic>
+          </wp:inline>
+        </w:drawing>
+      </w:r>
+    </w:p>
+    <w:p/>
+    <w:p/>
+    <w:p>
+      <w:r>
+        <w:rPr>
+          <w:noProof/>
+        </w:rPr>
+        <w:lastRenderedPageBreak/>
+        <w:drawing>
+          <wp:inline distT="0" distB="0" distL="0" distR="0">
+            <wp:extent cx="4924425" cy="2352675"/>
+            <wp:effectExtent l="0" t="0" r="9525" b="9525"/>
+            <wp:docPr id="3" name="รูปภาพ 3"/>
+            <wp:cNvGraphicFramePr>
+              <a:graphicFrameLocks xmlns:a="http://schemas.openxmlformats.org/drawingml/2006/main" noChangeAspect="1"/>
+            </wp:cNvGraphicFramePr>
+            <a:graphic xmlns:a="http://schemas.openxmlformats.org/drawingml/2006/main">
+              <a:graphicData uri="http://schemas.openxmlformats.org/drawingml/2006/picture">
+                <pic:pic xmlns:pic="http://schemas.openxmlformats.org/drawingml/2006/picture">
+                  <pic:nvPicPr>
+                    <pic:cNvPr id="3" name="SQ create (1).png"/>
+                    <pic:cNvPicPr/>
+                  </pic:nvPicPr>
+                  <pic:blipFill>
+                    <a:blip r:embed="rId9">
+                      <a:extLst>
+                        <a:ext uri="{28A0092B-C50C-407E-A947-70E740481C1C}">
+                          <a14:useLocalDpi xmlns:a14="http://schemas.microsoft.com/office/drawing/2010/main" val="0"/>
+                        </a:ext>
+                      </a:extLst>
+                    </a:blip>
+                    <a:stretch>
+                      <a:fillRect/>
+                    </a:stretch>
+                  </pic:blipFill>
+                  <pic:spPr>
+                    <a:xfrm>
+                      <a:off x="0" y="0"/>
+                      <a:ext cx="4924425" cy="2352675"/>
+                    </a:xfrm>
+                    <a:prstGeom prst="rect">
+                      <a:avLst/>
+                    </a:prstGeom>
+                  </pic:spPr>
+                </pic:pic>
+              </a:graphicData>
+            </a:graphic>
+          </wp:inline>
+        </w:drawing>
+      </w:r>
+    </w:p>
+    <w:p/>
+    <w:p>
+      <w:r>
+        <w:rPr>
+          <w:noProof/>
+        </w:rPr>
+        <w:drawing>
+          <wp:inline distT="0" distB="0" distL="0" distR="0">
+            <wp:extent cx="5095875" cy="2343150"/>
+            <wp:effectExtent l="0" t="0" r="9525" b="0"/>
+            <wp:docPr id="4" name="รูปภาพ 4"/>
+            <wp:cNvGraphicFramePr>
+              <a:graphicFrameLocks xmlns:a="http://schemas.openxmlformats.org/drawingml/2006/main" noChangeAspect="1"/>
+            </wp:cNvGraphicFramePr>
+            <a:graphic xmlns:a="http://schemas.openxmlformats.org/drawingml/2006/main">
+              <a:graphicData uri="http://schemas.openxmlformats.org/drawingml/2006/picture">
+                <pic:pic xmlns:pic="http://schemas.openxmlformats.org/drawingml/2006/picture">
+                  <pic:nvPicPr>
+                    <pic:cNvPr id="4" name="SQ add (1).png"/>
+                    <pic:cNvPicPr/>
+                  </pic:nvPicPr>
+                  <pic:blipFill>
+                    <a:blip r:embed="rId10">
+                      <a:extLst>
+                        <a:ext uri="{28A0092B-C50C-407E-A947-70E740481C1C}">
+                          <a14:useLocalDpi xmlns:a14="http://schemas.microsoft.com/office/drawing/2010/main" val="0"/>
+                        </a:ext>
+                      </a:extLst>
+                    </a:blip>
+                    <a:stretch>
+                      <a:fillRect/>
+                    </a:stretch>
+                  </pic:blipFill>
+                  <pic:spPr>
+                    <a:xfrm>
+                      <a:off x="0" y="0"/>
+                      <a:ext cx="5095875" cy="2343150"/>
+                    </a:xfrm>
+                    <a:prstGeom prst="rect">
+                      <a:avLst/>
+                    </a:prstGeom>
+                  </pic:spPr>
+                </pic:pic>
+              </a:graphicData>
+            </a:graphic>
+          </wp:inline>
+        </w:drawing>
+      </w:r>
+    </w:p>
+    <w:p>
+      <w:r>
+        <w:rPr>
+          <w:noProof/>
+        </w:rPr>
+        <w:drawing>
+          <wp:inline distT="0" distB="0" distL="0" distR="0">
+            <wp:extent cx="5095875" cy="2533650"/>
+            <wp:effectExtent l="0" t="0" r="9525" b="0"/>
+            <wp:docPr id="7" name="รูปภาพ 7"/>
+            <wp:cNvGraphicFramePr>
+              <a:graphicFrameLocks xmlns:a="http://schemas.openxmlformats.org/drawingml/2006/main" noChangeAspect="1"/>
+            </wp:cNvGraphicFramePr>
+            <a:graphic xmlns:a="http://schemas.openxmlformats.org/drawingml/2006/main">
+              <a:graphicData uri="http://schemas.openxmlformats.org/drawingml/2006/picture">
+                <pic:pic xmlns:pic="http://schemas.openxmlformats.org/drawingml/2006/picture">
+                  <pic:nvPicPr>
+                    <pic:cNvPr id="7" name="SQ delete (1).png"/>
+                    <pic:cNvPicPr/>
+                  </pic:nvPicPr>
+                  <pic:blipFill>
+                    <a:blip r:embed="rId11">
+                      <a:extLst>
+                        <a:ext uri="{28A0092B-C50C-407E-A947-70E740481C1C}">
+                          <a14:useLocalDpi xmlns:a14="http://schemas.microsoft.com/office/drawing/2010/main" val="0"/>
+                        </a:ext>
+                      </a:extLst>
+                    </a:blip>
+                    <a:stretch>
+                      <a:fillRect/>
+                    </a:stretch>
+                  </pic:blipFill>
+                  <pic:spPr>
+                    <a:xfrm>
+                      <a:off x="0" y="0"/>
+                      <a:ext cx="5095875" cy="2533650"/>
+                    </a:xfrm>
+                    <a:prstGeom prst="rect">
+                      <a:avLst/>
+                    </a:prstGeom>
+                  </pic:spPr>
+                </pic:pic>
+              </a:graphicData>
+            </a:graphic>
+          </wp:inline>
+        </w:drawing>
+      </w:r>
+    </w:p>
+    <w:p>
+      <w:r>
+        <w:rPr>
+          <w:noProof/>
+        </w:rPr>
+        <w:lastRenderedPageBreak/>
+        <w:drawing>
+          <wp:inline distT="0" distB="0" distL="0" distR="0">
+            <wp:extent cx="5095875" cy="2343150"/>
+            <wp:effectExtent l="0" t="0" r="9525" b="0"/>
+            <wp:docPr id="9" name="รูปภาพ 9"/>
+            <wp:cNvGraphicFramePr>
+              <a:graphicFrameLocks xmlns:a="http://schemas.openxmlformats.org/drawingml/2006/main" noChangeAspect="1"/>
+            </wp:cNvGraphicFramePr>
+            <a:graphic xmlns:a="http://schemas.openxmlformats.org/drawingml/2006/main">
+              <a:graphicData uri="http://schemas.openxmlformats.org/drawingml/2006/picture">
+                <pic:pic xmlns:pic="http://schemas.openxmlformats.org/drawingml/2006/picture">
+                  <pic:nvPicPr>
+                    <pic:cNvPr id="9" name="SQ print.png"/>
+                    <pic:cNvPicPr/>
+                  </pic:nvPicPr>
+                  <pic:blipFill>
+                    <a:blip r:embed="rId12">
+                      <a:extLst>
+                        <a:ext uri="{28A0092B-C50C-407E-A947-70E740481C1C}">
+                          <a14:useLocalDpi xmlns:a14="http://schemas.microsoft.com/office/drawing/2010/main" val="0"/>
+                        </a:ext>
+                      </a:extLst>
+                    </a:blip>
+                    <a:stretch>
+                      <a:fillRect/>
+                    </a:stretch>
+                  </pic:blipFill>
+                  <pic:spPr>
+                    <a:xfrm>
+                      <a:off x="0" y="0"/>
+                      <a:ext cx="5095875" cy="2343150"/>
+                    </a:xfrm>
+                    <a:prstGeom prst="rect">
+                      <a:avLst/>
+                    </a:prstGeom>
+                  </pic:spPr>
+                </pic:pic>
+              </a:graphicData>
+            </a:graphic>
+          </wp:inline>
+        </w:drawing>
+      </w:r>
+      <w:r>
+        <w:br w:type="textWrapping" w:clear="all"/>
+      </w:r>
     </w:p>
     <w:sectPr>
       <w:pgSz w:w="11906" w:h="16838"/>

</xml_diff>

<commit_message>
edit MVC model and sequence
</commit_message>
<xml_diff>
--- a/5730213004.docx
+++ b/5730213004.docx
@@ -64,10 +64,7 @@
     <w:p/>
     <w:p/>
     <w:p/>
-    <w:p>
-      <w:bookmarkStart w:id="0" w:name="_GoBack"/>
-      <w:bookmarkEnd w:id="0"/>
-    </w:p>
+    <w:p/>
     <w:p>
       <w:r>
         <w:rPr>
@@ -76,7 +73,7 @@
         <w:lastRenderedPageBreak/>
         <w:drawing>
           <wp:inline distT="0" distB="0" distL="0" distR="0">
-            <wp:extent cx="5731510" cy="1544320"/>
+            <wp:extent cx="5730729" cy="1544320"/>
             <wp:effectExtent l="0" t="0" r="0" b="0"/>
             <wp:docPr id="10" name="รูปภาพ 10"/>
             <wp:cNvGraphicFramePr>
@@ -104,7 +101,7 @@
                   <pic:spPr>
                     <a:xfrm>
                       <a:off x="0" y="0"/>
-                      <a:ext cx="5731510" cy="1544320"/>
+                      <a:ext cx="5730729" cy="1544320"/>
                     </a:xfrm>
                     <a:prstGeom prst="rect">
                       <a:avLst/>
@@ -119,343 +116,98 @@
     </w:p>
     <w:p>
       <w:r>
-        <w:rPr>
-          <w:noProof/>
-        </w:rPr>
-        <w:drawing>
-          <wp:inline distT="0" distB="0" distL="0" distR="0">
-            <wp:extent cx="5731510" cy="1370330"/>
-            <wp:effectExtent l="0" t="0" r="0" b="0"/>
-            <wp:docPr id="11" name="รูปภาพ 11"/>
-            <wp:cNvGraphicFramePr>
-              <a:graphicFrameLocks xmlns:a="http://schemas.openxmlformats.org/drawingml/2006/main" noChangeAspect="1"/>
-            </wp:cNvGraphicFramePr>
-            <a:graphic xmlns:a="http://schemas.openxmlformats.org/drawingml/2006/main">
-              <a:graphicData uri="http://schemas.openxmlformats.org/drawingml/2006/picture">
-                <pic:pic xmlns:pic="http://schemas.openxmlformats.org/drawingml/2006/picture">
-                  <pic:nvPicPr>
-                    <pic:cNvPr id="11" name="MVC add.png"/>
-                    <pic:cNvPicPr/>
-                  </pic:nvPicPr>
-                  <pic:blipFill>
-                    <a:blip r:embed="rId6">
-                      <a:extLst>
-                        <a:ext uri="{28A0092B-C50C-407E-A947-70E740481C1C}">
-                          <a14:useLocalDpi xmlns:a14="http://schemas.microsoft.com/office/drawing/2010/main" val="0"/>
-                        </a:ext>
-                      </a:extLst>
-                    </a:blip>
-                    <a:stretch>
-                      <a:fillRect/>
-                    </a:stretch>
-                  </pic:blipFill>
-                  <pic:spPr>
-                    <a:xfrm>
-                      <a:off x="0" y="0"/>
-                      <a:ext cx="5731510" cy="1370330"/>
-                    </a:xfrm>
-                    <a:prstGeom prst="rect">
-                      <a:avLst/>
-                    </a:prstGeom>
-                  </pic:spPr>
-                </pic:pic>
-              </a:graphicData>
-            </a:graphic>
-          </wp:inline>
-        </w:drawing>
+        <w:pict>
+          <v:shapetype id="_x0000_t75" coordsize="21600,21600" o:spt="75" o:preferrelative="t" path="m@4@5l@4@11@9@11@9@5xe" filled="f" stroked="f">
+            <v:stroke joinstyle="miter"/>
+            <v:formulas>
+              <v:f eqn="if lineDrawn pixelLineWidth 0"/>
+              <v:f eqn="sum @0 1 0"/>
+              <v:f eqn="sum 0 0 @1"/>
+              <v:f eqn="prod @2 1 2"/>
+              <v:f eqn="prod @3 21600 pixelWidth"/>
+              <v:f eqn="prod @3 21600 pixelHeight"/>
+              <v:f eqn="sum @0 0 1"/>
+              <v:f eqn="prod @6 1 2"/>
+              <v:f eqn="prod @7 21600 pixelWidth"/>
+              <v:f eqn="sum @8 21600 0"/>
+              <v:f eqn="prod @7 21600 pixelHeight"/>
+              <v:f eqn="sum @10 21600 0"/>
+            </v:formulas>
+            <v:path o:extrusionok="f" gradientshapeok="t" o:connecttype="rect"/>
+            <o:lock v:ext="edit" aspectratio="t"/>
+          </v:shapetype>
+          <v:shape id="_x0000_i1026" type="#_x0000_t75" style="width:451.5pt;height:108pt">
+            <v:imagedata r:id="rId6" o:title="MVC add (1)"/>
+          </v:shape>
+        </w:pict>
       </w:r>
     </w:p>
     <w:p>
       <w:r>
-        <w:rPr>
-          <w:noProof/>
-        </w:rPr>
-        <w:drawing>
-          <wp:inline distT="0" distB="0" distL="0" distR="0">
-            <wp:extent cx="5731510" cy="1331595"/>
-            <wp:effectExtent l="0" t="0" r="0" b="0"/>
-            <wp:docPr id="12" name="รูปภาพ 12"/>
-            <wp:cNvGraphicFramePr>
-              <a:graphicFrameLocks xmlns:a="http://schemas.openxmlformats.org/drawingml/2006/main" noChangeAspect="1"/>
-            </wp:cNvGraphicFramePr>
-            <a:graphic xmlns:a="http://schemas.openxmlformats.org/drawingml/2006/main">
-              <a:graphicData uri="http://schemas.openxmlformats.org/drawingml/2006/picture">
-                <pic:pic xmlns:pic="http://schemas.openxmlformats.org/drawingml/2006/picture">
-                  <pic:nvPicPr>
-                    <pic:cNvPr id="12" name="MVC delete.png"/>
-                    <pic:cNvPicPr/>
-                  </pic:nvPicPr>
-                  <pic:blipFill>
-                    <a:blip r:embed="rId7">
-                      <a:extLst>
-                        <a:ext uri="{28A0092B-C50C-407E-A947-70E740481C1C}">
-                          <a14:useLocalDpi xmlns:a14="http://schemas.microsoft.com/office/drawing/2010/main" val="0"/>
-                        </a:ext>
-                      </a:extLst>
-                    </a:blip>
-                    <a:stretch>
-                      <a:fillRect/>
-                    </a:stretch>
-                  </pic:blipFill>
-                  <pic:spPr>
-                    <a:xfrm>
-                      <a:off x="0" y="0"/>
-                      <a:ext cx="5731510" cy="1331595"/>
-                    </a:xfrm>
-                    <a:prstGeom prst="rect">
-                      <a:avLst/>
-                    </a:prstGeom>
-                  </pic:spPr>
-                </pic:pic>
-              </a:graphicData>
-            </a:graphic>
-          </wp:inline>
-        </w:drawing>
+        <w:pict>
+          <v:shape id="_x0000_i1025" type="#_x0000_t75" style="width:451.5pt;height:105pt">
+            <v:imagedata r:id="rId7" o:title="MVC delete (1)"/>
+          </v:shape>
+        </w:pict>
       </w:r>
     </w:p>
     <w:p>
       <w:r>
-        <w:rPr>
-          <w:noProof/>
-        </w:rPr>
-        <w:drawing>
-          <wp:inline distT="0" distB="0" distL="0" distR="0">
-            <wp:extent cx="5731510" cy="1350645"/>
-            <wp:effectExtent l="0" t="0" r="0" b="0"/>
-            <wp:docPr id="13" name="รูปภาพ 13"/>
-            <wp:cNvGraphicFramePr>
-              <a:graphicFrameLocks xmlns:a="http://schemas.openxmlformats.org/drawingml/2006/main" noChangeAspect="1"/>
-            </wp:cNvGraphicFramePr>
-            <a:graphic xmlns:a="http://schemas.openxmlformats.org/drawingml/2006/main">
-              <a:graphicData uri="http://schemas.openxmlformats.org/drawingml/2006/picture">
-                <pic:pic xmlns:pic="http://schemas.openxmlformats.org/drawingml/2006/picture">
-                  <pic:nvPicPr>
-                    <pic:cNvPr id="13" name="MVC print.png"/>
-                    <pic:cNvPicPr/>
-                  </pic:nvPicPr>
-                  <pic:blipFill>
-                    <a:blip r:embed="rId8">
-                      <a:extLst>
-                        <a:ext uri="{28A0092B-C50C-407E-A947-70E740481C1C}">
-                          <a14:useLocalDpi xmlns:a14="http://schemas.microsoft.com/office/drawing/2010/main" val="0"/>
-                        </a:ext>
-                      </a:extLst>
-                    </a:blip>
-                    <a:stretch>
-                      <a:fillRect/>
-                    </a:stretch>
-                  </pic:blipFill>
-                  <pic:spPr>
-                    <a:xfrm>
-                      <a:off x="0" y="0"/>
-                      <a:ext cx="5731510" cy="1350645"/>
-                    </a:xfrm>
-                    <a:prstGeom prst="rect">
-                      <a:avLst/>
-                    </a:prstGeom>
-                  </pic:spPr>
-                </pic:pic>
-              </a:graphicData>
-            </a:graphic>
-          </wp:inline>
-        </w:drawing>
+        <w:pict>
+          <v:shape id="_x0000_i1027" type="#_x0000_t75" style="width:450.75pt;height:106.5pt">
+            <v:imagedata r:id="rId8" o:title="MVC print (1)"/>
+          </v:shape>
+        </w:pict>
       </w:r>
     </w:p>
     <w:p/>
     <w:p/>
+    <w:p/>
+    <w:p/>
+    <w:p/>
+    <w:p/>
+    <w:p/>
+    <w:p/>
+    <w:p/>
+    <w:p/>
     <w:p>
       <w:r>
-        <w:rPr>
-          <w:noProof/>
-        </w:rPr>
         <w:lastRenderedPageBreak/>
-        <w:drawing>
-          <wp:inline distT="0" distB="0" distL="0" distR="0">
-            <wp:extent cx="4924425" cy="2352675"/>
-            <wp:effectExtent l="0" t="0" r="9525" b="9525"/>
-            <wp:docPr id="3" name="รูปภาพ 3"/>
-            <wp:cNvGraphicFramePr>
-              <a:graphicFrameLocks xmlns:a="http://schemas.openxmlformats.org/drawingml/2006/main" noChangeAspect="1"/>
-            </wp:cNvGraphicFramePr>
-            <a:graphic xmlns:a="http://schemas.openxmlformats.org/drawingml/2006/main">
-              <a:graphicData uri="http://schemas.openxmlformats.org/drawingml/2006/picture">
-                <pic:pic xmlns:pic="http://schemas.openxmlformats.org/drawingml/2006/picture">
-                  <pic:nvPicPr>
-                    <pic:cNvPr id="3" name="SQ create (1).png"/>
-                    <pic:cNvPicPr/>
-                  </pic:nvPicPr>
-                  <pic:blipFill>
-                    <a:blip r:embed="rId9">
-                      <a:extLst>
-                        <a:ext uri="{28A0092B-C50C-407E-A947-70E740481C1C}">
-                          <a14:useLocalDpi xmlns:a14="http://schemas.microsoft.com/office/drawing/2010/main" val="0"/>
-                        </a:ext>
-                      </a:extLst>
-                    </a:blip>
-                    <a:stretch>
-                      <a:fillRect/>
-                    </a:stretch>
-                  </pic:blipFill>
-                  <pic:spPr>
-                    <a:xfrm>
-                      <a:off x="0" y="0"/>
-                      <a:ext cx="4924425" cy="2352675"/>
-                    </a:xfrm>
-                    <a:prstGeom prst="rect">
-                      <a:avLst/>
-                    </a:prstGeom>
-                  </pic:spPr>
-                </pic:pic>
-              </a:graphicData>
-            </a:graphic>
-          </wp:inline>
-        </w:drawing>
+        <w:pict>
+          <v:shape id="_x0000_i1040" type="#_x0000_t75" style="width:408.75pt;height:151.5pt">
+            <v:imagedata r:id="rId9" o:title="SQ create (4)"/>
+          </v:shape>
+        </w:pict>
       </w:r>
+      <w:bookmarkStart w:id="0" w:name="_GoBack"/>
+      <w:bookmarkEnd w:id="0"/>
     </w:p>
-    <w:p/>
     <w:p>
       <w:r>
-        <w:rPr>
-          <w:noProof/>
-        </w:rPr>
-        <w:drawing>
-          <wp:inline distT="0" distB="0" distL="0" distR="0">
-            <wp:extent cx="5095875" cy="2343150"/>
-            <wp:effectExtent l="0" t="0" r="9525" b="0"/>
-            <wp:docPr id="4" name="รูปภาพ 4"/>
-            <wp:cNvGraphicFramePr>
-              <a:graphicFrameLocks xmlns:a="http://schemas.openxmlformats.org/drawingml/2006/main" noChangeAspect="1"/>
-            </wp:cNvGraphicFramePr>
-            <a:graphic xmlns:a="http://schemas.openxmlformats.org/drawingml/2006/main">
-              <a:graphicData uri="http://schemas.openxmlformats.org/drawingml/2006/picture">
-                <pic:pic xmlns:pic="http://schemas.openxmlformats.org/drawingml/2006/picture">
-                  <pic:nvPicPr>
-                    <pic:cNvPr id="4" name="SQ add (1).png"/>
-                    <pic:cNvPicPr/>
-                  </pic:nvPicPr>
-                  <pic:blipFill>
-                    <a:blip r:embed="rId10">
-                      <a:extLst>
-                        <a:ext uri="{28A0092B-C50C-407E-A947-70E740481C1C}">
-                          <a14:useLocalDpi xmlns:a14="http://schemas.microsoft.com/office/drawing/2010/main" val="0"/>
-                        </a:ext>
-                      </a:extLst>
-                    </a:blip>
-                    <a:stretch>
-                      <a:fillRect/>
-                    </a:stretch>
-                  </pic:blipFill>
-                  <pic:spPr>
-                    <a:xfrm>
-                      <a:off x="0" y="0"/>
-                      <a:ext cx="5095875" cy="2343150"/>
-                    </a:xfrm>
-                    <a:prstGeom prst="rect">
-                      <a:avLst/>
-                    </a:prstGeom>
-                  </pic:spPr>
-                </pic:pic>
-              </a:graphicData>
-            </a:graphic>
-          </wp:inline>
-        </w:drawing>
+        <w:pict>
+          <v:shape id="_x0000_i1031" type="#_x0000_t75" style="width:393.75pt;height:184.5pt">
+            <v:imagedata r:id="rId10" o:title="SQ add (3)"/>
+          </v:shape>
+        </w:pict>
       </w:r>
     </w:p>
     <w:p>
       <w:r>
-        <w:rPr>
-          <w:noProof/>
-        </w:rPr>
-        <w:drawing>
-          <wp:inline distT="0" distB="0" distL="0" distR="0">
-            <wp:extent cx="5095875" cy="2533650"/>
-            <wp:effectExtent l="0" t="0" r="9525" b="0"/>
-            <wp:docPr id="7" name="รูปภาพ 7"/>
-            <wp:cNvGraphicFramePr>
-              <a:graphicFrameLocks xmlns:a="http://schemas.openxmlformats.org/drawingml/2006/main" noChangeAspect="1"/>
-            </wp:cNvGraphicFramePr>
-            <a:graphic xmlns:a="http://schemas.openxmlformats.org/drawingml/2006/main">
-              <a:graphicData uri="http://schemas.openxmlformats.org/drawingml/2006/picture">
-                <pic:pic xmlns:pic="http://schemas.openxmlformats.org/drawingml/2006/picture">
-                  <pic:nvPicPr>
-                    <pic:cNvPr id="7" name="SQ delete (1).png"/>
-                    <pic:cNvPicPr/>
-                  </pic:nvPicPr>
-                  <pic:blipFill>
-                    <a:blip r:embed="rId11">
-                      <a:extLst>
-                        <a:ext uri="{28A0092B-C50C-407E-A947-70E740481C1C}">
-                          <a14:useLocalDpi xmlns:a14="http://schemas.microsoft.com/office/drawing/2010/main" val="0"/>
-                        </a:ext>
-                      </a:extLst>
-                    </a:blip>
-                    <a:stretch>
-                      <a:fillRect/>
-                    </a:stretch>
-                  </pic:blipFill>
-                  <pic:spPr>
-                    <a:xfrm>
-                      <a:off x="0" y="0"/>
-                      <a:ext cx="5095875" cy="2533650"/>
-                    </a:xfrm>
-                    <a:prstGeom prst="rect">
-                      <a:avLst/>
-                    </a:prstGeom>
-                  </pic:spPr>
-                </pic:pic>
-              </a:graphicData>
-            </a:graphic>
-          </wp:inline>
-        </w:drawing>
+        <w:pict>
+          <v:shape id="_x0000_i1032" type="#_x0000_t75" style="width:401.25pt;height:199.5pt">
+            <v:imagedata r:id="rId11" o:title="SQ delete (2)"/>
+          </v:shape>
+        </w:pict>
       </w:r>
     </w:p>
     <w:p>
       <w:r>
-        <w:rPr>
-          <w:noProof/>
-        </w:rPr>
         <w:lastRenderedPageBreak/>
-        <w:drawing>
-          <wp:inline distT="0" distB="0" distL="0" distR="0">
-            <wp:extent cx="5095875" cy="2343150"/>
-            <wp:effectExtent l="0" t="0" r="9525" b="0"/>
-            <wp:docPr id="9" name="รูปภาพ 9"/>
-            <wp:cNvGraphicFramePr>
-              <a:graphicFrameLocks xmlns:a="http://schemas.openxmlformats.org/drawingml/2006/main" noChangeAspect="1"/>
-            </wp:cNvGraphicFramePr>
-            <a:graphic xmlns:a="http://schemas.openxmlformats.org/drawingml/2006/main">
-              <a:graphicData uri="http://schemas.openxmlformats.org/drawingml/2006/picture">
-                <pic:pic xmlns:pic="http://schemas.openxmlformats.org/drawingml/2006/picture">
-                  <pic:nvPicPr>
-                    <pic:cNvPr id="9" name="SQ print.png"/>
-                    <pic:cNvPicPr/>
-                  </pic:nvPicPr>
-                  <pic:blipFill>
-                    <a:blip r:embed="rId12">
-                      <a:extLst>
-                        <a:ext uri="{28A0092B-C50C-407E-A947-70E740481C1C}">
-                          <a14:useLocalDpi xmlns:a14="http://schemas.microsoft.com/office/drawing/2010/main" val="0"/>
-                        </a:ext>
-                      </a:extLst>
-                    </a:blip>
-                    <a:stretch>
-                      <a:fillRect/>
-                    </a:stretch>
-                  </pic:blipFill>
-                  <pic:spPr>
-                    <a:xfrm>
-                      <a:off x="0" y="0"/>
-                      <a:ext cx="5095875" cy="2343150"/>
-                    </a:xfrm>
-                    <a:prstGeom prst="rect">
-                      <a:avLst/>
-                    </a:prstGeom>
-                  </pic:spPr>
-                </pic:pic>
-              </a:graphicData>
-            </a:graphic>
-          </wp:inline>
-        </w:drawing>
+        <w:pict>
+          <v:shape id="_x0000_i1033" type="#_x0000_t75" style="width:401.25pt;height:184.5pt">
+            <v:imagedata r:id="rId12" o:title="SQ print (1)"/>
+          </v:shape>
+        </w:pict>
       </w:r>
       <w:r>
         <w:br w:type="textWrapping" w:clear="all"/>

</xml_diff>